<commit_message>
LP-3991 Fully inherited controls (PE, MP) language
</commit_message>
<xml_diff>
--- a/docx/MP.docx
+++ b/docx/MP.docx
@@ -122,7 +122,7 @@
         <w:pStyle w:val="FirstParagraph"/>
       </w:pPr>
       <w:r>
-        <w:t xml:space="preserve">The system partially inherits this control from the FedRAMP Provisional ATO granted to the AWS Cloud Service Provider dated 1 May 2013.</w:t>
+        <w:t xml:space="preserve">The system inherits this control from the FedRAMP Provisional ATO granted to the AWS Cloud dated 1 May 2013 for media protection controls as the system is entirely within the AWS Cloud boundary.</w:t>
       </w:r>
     </w:p>
     <w:p>
@@ -177,7 +177,7 @@
         <w:pStyle w:val="FirstParagraph"/>
       </w:pPr>
       <w:r>
-        <w:t xml:space="preserve">The system inherits this control from the FedRAMP Provisional ATO granted to the AWS Cloud dated 1 May 2013 as the system is entirely within the FedRAMP Provisional ATO granted to the AWS Cloud boundary.</w:t>
+        <w:t xml:space="preserve">The system inherits this control from the FedRAMP Provisional ATO granted to the AWS Cloud dated 1 May 2013 for media protection controls as the system is entirely within the AWS Cloud boundary.</w:t>
       </w:r>
     </w:p>
     <w:p>
@@ -232,7 +232,7 @@
         <w:pStyle w:val="FirstParagraph"/>
       </w:pPr>
       <w:r>
-        <w:t xml:space="preserve">The system inherits this control from the FedRAMP Provisional ATO granted to the AWS Cloud dated 1 May 2013 as the system is entirely within the FedRAMP Provisional ATO granted to the AWS Cloud boundary.</w:t>
+        <w:t xml:space="preserve">The system inherits this control from the FedRAMP Provisional ATO granted to the AWS Cloud dated 1 May 2013 for media protection controls as the system is entirely within the AWS Cloud boundary.</w:t>
       </w:r>
     </w:p>
     <w:p>
@@ -287,7 +287,7 @@
         <w:pStyle w:val="FirstParagraph"/>
       </w:pPr>
       <w:r>
-        <w:t xml:space="preserve">The system inherits this control from the FedRAMP Provisional ATO granted to the AWS Cloud dated 1 May 2013 as the system is entirely within the FedRAMP Provisional ATO granted to the AWS Cloud boundary.</w:t>
+        <w:t xml:space="preserve">The system inherits this control from the FedRAMP Provisional ATO granted to the AWS Cloud dated 1 May 2013 for media protection controls as the system is entirely within the AWS Cloud boundary.</w:t>
       </w:r>
     </w:p>
     <w:sectPr/>

</xml_diff>